<commit_message>
Video kann jz ausgewählt werden und vom User abgespielt werden
</commit_message>
<xml_diff>
--- a/BilderNotizen/Bell Arbeit Stichpunkte.docx
+++ b/BilderNotizen/Bell Arbeit Stichpunkte.docx
@@ -63,7 +63,7 @@
         </w:rPr>
       </w:pPr>
       <w:r>
-        <w:t>s. Video</w:t>
+        <w:t>Transkription (von mp4 zu mp3 zu Text)</w:t>
       </w:r>
     </w:p>
     <w:p>
@@ -80,7 +80,7 @@
         </w:rPr>
       </w:pPr>
       <w:r>
-        <w:t xml:space="preserve">22.04.2025: </w:t>
+        <w:t>22.04.2025:</w:t>
       </w:r>
     </w:p>
     <w:p>
@@ -97,22 +97,8 @@
         </w:rPr>
       </w:pPr>
       <w:r>
-        <w:t xml:space="preserve">Aktuell an der Arbeit eine Funktion hinzuzufügen, die dem User ermöglicht mehrere Schnitte hinzuzufügen, statt nur einem </w:t>
+        <w:t>Planung der Webseite</w:t>
       </w:r>
-    </w:p>
-    <w:p>
-      <w:pPr>
-        <w:pStyle w:val="Listenabsatz"/>
-        <w:numPr>
-          <w:ilvl w:val="1"/>
-          <w:numId w:val="1"/>
-        </w:numPr>
-        <w:rPr>
-          <w:b/>
-          <w:bCs/>
-          <w:u w:val="single"/>
-        </w:rPr>
-      </w:pPr>
     </w:p>
     <w:p>
       <w:pPr>

</xml_diff>